<commit_message>
Version 2 progress report B
Trying to show the result to users in a reading friendly way. So the users can understand the report easilty.
</commit_message>
<xml_diff>
--- a/Docs/ResumeSync_V1_review.docx
+++ b/Docs/ResumeSync_V1_review.docx
@@ -917,6 +917,80 @@
           <w14:ligatures w14:val="none"/>
         </w:rPr>
       </w:pPr>
+      <w:r>
+        <w:rPr>
+          <w:rFonts w:eastAsia="Times New Roman" w:cstheme="minorHAnsi"/>
+          <w:b/>
+          <w:bCs/>
+          <w:kern w:val="0"/>
+          <w:sz w:val="27"/>
+          <w:szCs w:val="27"/>
+          <w14:ligatures w14:val="none"/>
+        </w:rPr>
+        <w:drawing>
+          <wp:anchor distT="0" distB="0" distL="114300" distR="114300" simplePos="0" relativeHeight="251658240" behindDoc="1" locked="0" layoutInCell="1" allowOverlap="1" wp14:anchorId="2C71889F">
+            <wp:simplePos x="0" y="0"/>
+            <wp:positionH relativeFrom="column">
+              <wp:posOffset>538822</wp:posOffset>
+            </wp:positionH>
+            <wp:positionV relativeFrom="paragraph">
+              <wp:posOffset>267970</wp:posOffset>
+            </wp:positionV>
+            <wp:extent cx="4946650" cy="1117600"/>
+            <wp:effectExtent l="0" t="0" r="6350" b="0"/>
+            <wp:wrapTight wrapText="bothSides">
+              <wp:wrapPolygon edited="0">
+                <wp:start x="0" y="0"/>
+                <wp:lineTo x="0" y="21355"/>
+                <wp:lineTo x="21572" y="21355"/>
+                <wp:lineTo x="21572" y="0"/>
+                <wp:lineTo x="0" y="0"/>
+              </wp:wrapPolygon>
+            </wp:wrapTight>
+            <wp:docPr id="1664004529" name="Picture 1"/>
+            <wp:cNvGraphicFramePr>
+              <a:graphicFrameLocks xmlns:a="http://schemas.openxmlformats.org/drawingml/2006/main" noChangeAspect="1"/>
+            </wp:cNvGraphicFramePr>
+            <a:graphic xmlns:a="http://schemas.openxmlformats.org/drawingml/2006/main">
+              <a:graphicData uri="http://schemas.openxmlformats.org/drawingml/2006/picture">
+                <pic:pic xmlns:pic="http://schemas.openxmlformats.org/drawingml/2006/picture">
+                  <pic:nvPicPr>
+                    <pic:cNvPr id="1664004529" name=""/>
+                    <pic:cNvPicPr/>
+                  </pic:nvPicPr>
+                  <pic:blipFill>
+                    <a:blip r:embed="rId5">
+                      <a:extLst>
+                        <a:ext uri="{28A0092B-C50C-407E-A947-70E740481C1C}">
+                          <a14:useLocalDpi xmlns:a14="http://schemas.microsoft.com/office/drawing/2010/main" val="0"/>
+                        </a:ext>
+                      </a:extLst>
+                    </a:blip>
+                    <a:stretch>
+                      <a:fillRect/>
+                    </a:stretch>
+                  </pic:blipFill>
+                  <pic:spPr>
+                    <a:xfrm>
+                      <a:off x="0" y="0"/>
+                      <a:ext cx="4946650" cy="1117600"/>
+                    </a:xfrm>
+                    <a:prstGeom prst="rect">
+                      <a:avLst/>
+                    </a:prstGeom>
+                  </pic:spPr>
+                </pic:pic>
+              </a:graphicData>
+            </a:graphic>
+            <wp14:sizeRelH relativeFrom="page">
+              <wp14:pctWidth>0</wp14:pctWidth>
+            </wp14:sizeRelH>
+            <wp14:sizeRelV relativeFrom="page">
+              <wp14:pctHeight>0</wp14:pctHeight>
+            </wp14:sizeRelV>
+          </wp:anchor>
+        </w:drawing>
+      </w:r>
       <w:r>
         <w:rPr>
           <w:rFonts w:eastAsia="Times New Roman" w:cstheme="minorHAnsi"/>

</xml_diff>